<commit_message>
docs: important info added
</commit_message>
<xml_diff>
--- a/pasos para crear e-commerce angular y springboot.docx
+++ b/pasos para crear e-commerce angular y springboot.docx
@@ -16,8 +16,36 @@
           <w:szCs w:val="36"/>
           <w:lang w:val="es-AR"/>
         </w:rPr>
-        <w:t>Pasos a grandes rasgos para diseñar un e-commerce con Angular y Spring Boot</w:t>
-      </w:r>
+        <w:t>Pasos a grandes rasgos para diseñar un e-</w:t>
+      </w:r>
+      <w:proofErr w:type="spellStart"/>
+      <w:r>
+        <w:rPr>
+          <w:sz w:val="36"/>
+          <w:szCs w:val="36"/>
+          <w:lang w:val="es-AR"/>
+        </w:rPr>
+        <w:t>commerce</w:t>
+      </w:r>
+      <w:proofErr w:type="spellEnd"/>
+      <w:r>
+        <w:rPr>
+          <w:sz w:val="36"/>
+          <w:szCs w:val="36"/>
+          <w:lang w:val="es-AR"/>
+        </w:rPr>
+        <w:t xml:space="preserve"> con Angular y Spring </w:t>
+      </w:r>
+      <w:proofErr w:type="spellStart"/>
+      <w:r>
+        <w:rPr>
+          <w:sz w:val="36"/>
+          <w:szCs w:val="36"/>
+          <w:lang w:val="es-AR"/>
+        </w:rPr>
+        <w:t>Boot</w:t>
+      </w:r>
+      <w:proofErr w:type="spellEnd"/>
     </w:p>
     <w:p>
       <w:pPr>
@@ -44,7 +72,23 @@
           <w:rFonts w:ascii="Segoe UI" w:hAnsi="Segoe UI" w:cs="Segoe UI"/>
           <w:color w:val="374151"/>
         </w:rPr>
-        <w:t>Definir los requisitos: Antes de comenzar a diseñar, es importante tener claros los requisitos del e-commerce, como los tipos de productos que se venderán, los métodos de pago y envío, las funcionalidades de búsqueda y filtros, entre otros.</w:t>
+        <w:t>Definir los requisitos: Antes de comenzar a diseñar, es importante tener claros los requisitos del e-</w:t>
+      </w:r>
+      <w:proofErr w:type="spellStart"/>
+      <w:r>
+        <w:rPr>
+          <w:rFonts w:ascii="Segoe UI" w:hAnsi="Segoe UI" w:cs="Segoe UI"/>
+          <w:color w:val="374151"/>
+        </w:rPr>
+        <w:t>commerce</w:t>
+      </w:r>
+      <w:proofErr w:type="spellEnd"/>
+      <w:r>
+        <w:rPr>
+          <w:rFonts w:ascii="Segoe UI" w:hAnsi="Segoe UI" w:cs="Segoe UI"/>
+          <w:color w:val="374151"/>
+        </w:rPr>
+        <w:t>, como los tipos de productos que se venderán, los métodos de pago y envío, las funcionalidades de búsqueda y filtros, entre otros.</w:t>
       </w:r>
     </w:p>
     <w:p>
@@ -72,7 +116,23 @@
           <w:rFonts w:ascii="Segoe UI" w:hAnsi="Segoe UI" w:cs="Segoe UI"/>
           <w:color w:val="374151"/>
         </w:rPr>
-        <w:t>Diseñar la base de datos: Una vez que se tienen claros los requisitos, es importante diseñar la base de datos que almacenará toda la información del e-commerce. Se puede utilizar una base de datos relacional como MySQL o una base de datos no relacional como MongoDB.</w:t>
+        <w:t>Diseñar la base de datos: Una vez que se tienen claros los requisitos, es importante diseñar la base de datos que almacenará toda la información del e-</w:t>
+      </w:r>
+      <w:proofErr w:type="spellStart"/>
+      <w:r>
+        <w:rPr>
+          <w:rFonts w:ascii="Segoe UI" w:hAnsi="Segoe UI" w:cs="Segoe UI"/>
+          <w:color w:val="374151"/>
+        </w:rPr>
+        <w:t>commerce</w:t>
+      </w:r>
+      <w:proofErr w:type="spellEnd"/>
+      <w:r>
+        <w:rPr>
+          <w:rFonts w:ascii="Segoe UI" w:hAnsi="Segoe UI" w:cs="Segoe UI"/>
+          <w:color w:val="374151"/>
+        </w:rPr>
+        <w:t>. Se puede utilizar una base de datos relacional como MySQL o una base de datos no relacional como MongoDB.</w:t>
       </w:r>
     </w:p>
     <w:p>
@@ -100,7 +160,119 @@
           <w:rFonts w:ascii="Segoe UI" w:hAnsi="Segoe UI" w:cs="Segoe UI"/>
           <w:color w:val="374151"/>
         </w:rPr>
-        <w:t>Crear el backend con Spring Boot: Para el backend, se utilizará Spring Boot, un framework de Java que permite crear aplicaciones web de manera rápida y sencilla. En el backend, se crearán los endpoints para realizar las operaciones CRUD (crear, leer, actualizar y eliminar) sobre la base de datos.</w:t>
+        <w:t xml:space="preserve">Crear el </w:t>
+      </w:r>
+      <w:proofErr w:type="spellStart"/>
+      <w:r>
+        <w:rPr>
+          <w:rFonts w:ascii="Segoe UI" w:hAnsi="Segoe UI" w:cs="Segoe UI"/>
+          <w:color w:val="374151"/>
+        </w:rPr>
+        <w:t>backend</w:t>
+      </w:r>
+      <w:proofErr w:type="spellEnd"/>
+      <w:r>
+        <w:rPr>
+          <w:rFonts w:ascii="Segoe UI" w:hAnsi="Segoe UI" w:cs="Segoe UI"/>
+          <w:color w:val="374151"/>
+        </w:rPr>
+        <w:t xml:space="preserve"> con Spring </w:t>
+      </w:r>
+      <w:proofErr w:type="spellStart"/>
+      <w:r>
+        <w:rPr>
+          <w:rFonts w:ascii="Segoe UI" w:hAnsi="Segoe UI" w:cs="Segoe UI"/>
+          <w:color w:val="374151"/>
+        </w:rPr>
+        <w:t>Boot</w:t>
+      </w:r>
+      <w:proofErr w:type="spellEnd"/>
+      <w:r>
+        <w:rPr>
+          <w:rFonts w:ascii="Segoe UI" w:hAnsi="Segoe UI" w:cs="Segoe UI"/>
+          <w:color w:val="374151"/>
+        </w:rPr>
+        <w:t xml:space="preserve">: Para el </w:t>
+      </w:r>
+      <w:proofErr w:type="spellStart"/>
+      <w:r>
+        <w:rPr>
+          <w:rFonts w:ascii="Segoe UI" w:hAnsi="Segoe UI" w:cs="Segoe UI"/>
+          <w:color w:val="374151"/>
+        </w:rPr>
+        <w:t>backend</w:t>
+      </w:r>
+      <w:proofErr w:type="spellEnd"/>
+      <w:r>
+        <w:rPr>
+          <w:rFonts w:ascii="Segoe UI" w:hAnsi="Segoe UI" w:cs="Segoe UI"/>
+          <w:color w:val="374151"/>
+        </w:rPr>
+        <w:t xml:space="preserve">, se utilizará Spring </w:t>
+      </w:r>
+      <w:proofErr w:type="spellStart"/>
+      <w:r>
+        <w:rPr>
+          <w:rFonts w:ascii="Segoe UI" w:hAnsi="Segoe UI" w:cs="Segoe UI"/>
+          <w:color w:val="374151"/>
+        </w:rPr>
+        <w:t>Boot</w:t>
+      </w:r>
+      <w:proofErr w:type="spellEnd"/>
+      <w:r>
+        <w:rPr>
+          <w:rFonts w:ascii="Segoe UI" w:hAnsi="Segoe UI" w:cs="Segoe UI"/>
+          <w:color w:val="374151"/>
+        </w:rPr>
+        <w:t xml:space="preserve">, un </w:t>
+      </w:r>
+      <w:proofErr w:type="spellStart"/>
+      <w:r>
+        <w:rPr>
+          <w:rFonts w:ascii="Segoe UI" w:hAnsi="Segoe UI" w:cs="Segoe UI"/>
+          <w:color w:val="374151"/>
+        </w:rPr>
+        <w:t>framework</w:t>
+      </w:r>
+      <w:proofErr w:type="spellEnd"/>
+      <w:r>
+        <w:rPr>
+          <w:rFonts w:ascii="Segoe UI" w:hAnsi="Segoe UI" w:cs="Segoe UI"/>
+          <w:color w:val="374151"/>
+        </w:rPr>
+        <w:t xml:space="preserve"> de Java que permite crear aplicaciones web de manera rápida y sencilla. En el </w:t>
+      </w:r>
+      <w:proofErr w:type="spellStart"/>
+      <w:r>
+        <w:rPr>
+          <w:rFonts w:ascii="Segoe UI" w:hAnsi="Segoe UI" w:cs="Segoe UI"/>
+          <w:color w:val="374151"/>
+        </w:rPr>
+        <w:t>backend</w:t>
+      </w:r>
+      <w:proofErr w:type="spellEnd"/>
+      <w:r>
+        <w:rPr>
+          <w:rFonts w:ascii="Segoe UI" w:hAnsi="Segoe UI" w:cs="Segoe UI"/>
+          <w:color w:val="374151"/>
+        </w:rPr>
+        <w:t xml:space="preserve">, se crearán los </w:t>
+      </w:r>
+      <w:proofErr w:type="spellStart"/>
+      <w:r>
+        <w:rPr>
+          <w:rFonts w:ascii="Segoe UI" w:hAnsi="Segoe UI" w:cs="Segoe UI"/>
+          <w:color w:val="374151"/>
+        </w:rPr>
+        <w:t>endpoints</w:t>
+      </w:r>
+      <w:proofErr w:type="spellEnd"/>
+      <w:r>
+        <w:rPr>
+          <w:rFonts w:ascii="Segoe UI" w:hAnsi="Segoe UI" w:cs="Segoe UI"/>
+          <w:color w:val="374151"/>
+        </w:rPr>
+        <w:t xml:space="preserve"> para realizar las operaciones CRUD (crear, leer, actualizar y eliminar) sobre la base de datos.</w:t>
       </w:r>
     </w:p>
     <w:p>
@@ -128,7 +300,87 @@
           <w:rFonts w:ascii="Segoe UI" w:hAnsi="Segoe UI" w:cs="Segoe UI"/>
           <w:color w:val="374151"/>
         </w:rPr>
-        <w:t>Crear el frontend con Angular: Para el frontend, se utilizará Angular, un framework de JavaScript que permite crear aplicaciones web modernas y responsivas. En el frontend, se diseñará la interfaz de usuario que permitirá a los usuarios realizar las distintas operaciones del e-commerce, como buscar productos, agregarlos al carrito de compras, realizar pagos, entre otros.</w:t>
+        <w:t xml:space="preserve">Crear el </w:t>
+      </w:r>
+      <w:proofErr w:type="spellStart"/>
+      <w:r>
+        <w:rPr>
+          <w:rFonts w:ascii="Segoe UI" w:hAnsi="Segoe UI" w:cs="Segoe UI"/>
+          <w:color w:val="374151"/>
+        </w:rPr>
+        <w:t>frontend</w:t>
+      </w:r>
+      <w:proofErr w:type="spellEnd"/>
+      <w:r>
+        <w:rPr>
+          <w:rFonts w:ascii="Segoe UI" w:hAnsi="Segoe UI" w:cs="Segoe UI"/>
+          <w:color w:val="374151"/>
+        </w:rPr>
+        <w:t xml:space="preserve"> con Angular: Para el </w:t>
+      </w:r>
+      <w:proofErr w:type="spellStart"/>
+      <w:r>
+        <w:rPr>
+          <w:rFonts w:ascii="Segoe UI" w:hAnsi="Segoe UI" w:cs="Segoe UI"/>
+          <w:color w:val="374151"/>
+        </w:rPr>
+        <w:t>frontend</w:t>
+      </w:r>
+      <w:proofErr w:type="spellEnd"/>
+      <w:r>
+        <w:rPr>
+          <w:rFonts w:ascii="Segoe UI" w:hAnsi="Segoe UI" w:cs="Segoe UI"/>
+          <w:color w:val="374151"/>
+        </w:rPr>
+        <w:t xml:space="preserve">, se utilizará Angular, un </w:t>
+      </w:r>
+      <w:proofErr w:type="spellStart"/>
+      <w:r>
+        <w:rPr>
+          <w:rFonts w:ascii="Segoe UI" w:hAnsi="Segoe UI" w:cs="Segoe UI"/>
+          <w:color w:val="374151"/>
+        </w:rPr>
+        <w:t>framework</w:t>
+      </w:r>
+      <w:proofErr w:type="spellEnd"/>
+      <w:r>
+        <w:rPr>
+          <w:rFonts w:ascii="Segoe UI" w:hAnsi="Segoe UI" w:cs="Segoe UI"/>
+          <w:color w:val="374151"/>
+        </w:rPr>
+        <w:t xml:space="preserve"> de JavaScript que permite crear aplicaciones web modernas y responsivas. En el </w:t>
+      </w:r>
+      <w:proofErr w:type="spellStart"/>
+      <w:r>
+        <w:rPr>
+          <w:rFonts w:ascii="Segoe UI" w:hAnsi="Segoe UI" w:cs="Segoe UI"/>
+          <w:color w:val="374151"/>
+        </w:rPr>
+        <w:t>frontend</w:t>
+      </w:r>
+      <w:proofErr w:type="spellEnd"/>
+      <w:r>
+        <w:rPr>
+          <w:rFonts w:ascii="Segoe UI" w:hAnsi="Segoe UI" w:cs="Segoe UI"/>
+          <w:color w:val="374151"/>
+        </w:rPr>
+        <w:t>, se diseñará la interfaz de usuario que permitirá a los usuarios realizar las distintas operaciones del e-</w:t>
+      </w:r>
+      <w:proofErr w:type="spellStart"/>
+      <w:r>
+        <w:rPr>
+          <w:rFonts w:ascii="Segoe UI" w:hAnsi="Segoe UI" w:cs="Segoe UI"/>
+          <w:color w:val="374151"/>
+        </w:rPr>
+        <w:t>commerce</w:t>
+      </w:r>
+      <w:proofErr w:type="spellEnd"/>
+      <w:r>
+        <w:rPr>
+          <w:rFonts w:ascii="Segoe UI" w:hAnsi="Segoe UI" w:cs="Segoe UI"/>
+          <w:color w:val="374151"/>
+        </w:rPr>
+        <w:t>, como buscar productos, agregarlos al carrito de compras, realizar pagos, entre otros.</w:t>
       </w:r>
     </w:p>
     <w:p>
@@ -156,7 +408,135 @@
           <w:rFonts w:ascii="Segoe UI" w:hAnsi="Segoe UI" w:cs="Segoe UI"/>
           <w:color w:val="374151"/>
         </w:rPr>
-        <w:t>Integrar el frontend y el backend: Finalmente, se integrarán el frontend y el backend para que la aplicación funcione de manera completa. Para ello, se consumirán los endpoints del backend desde el frontend utilizando HTTP requests.</w:t>
+        <w:t xml:space="preserve">Integrar el </w:t>
+      </w:r>
+      <w:proofErr w:type="spellStart"/>
+      <w:r>
+        <w:rPr>
+          <w:rFonts w:ascii="Segoe UI" w:hAnsi="Segoe UI" w:cs="Segoe UI"/>
+          <w:color w:val="374151"/>
+        </w:rPr>
+        <w:t>frontend</w:t>
+      </w:r>
+      <w:proofErr w:type="spellEnd"/>
+      <w:r>
+        <w:rPr>
+          <w:rFonts w:ascii="Segoe UI" w:hAnsi="Segoe UI" w:cs="Segoe UI"/>
+          <w:color w:val="374151"/>
+        </w:rPr>
+        <w:t xml:space="preserve"> y el </w:t>
+      </w:r>
+      <w:proofErr w:type="spellStart"/>
+      <w:r>
+        <w:rPr>
+          <w:rFonts w:ascii="Segoe UI" w:hAnsi="Segoe UI" w:cs="Segoe UI"/>
+          <w:color w:val="374151"/>
+        </w:rPr>
+        <w:t>backend</w:t>
+      </w:r>
+      <w:proofErr w:type="spellEnd"/>
+      <w:r>
+        <w:rPr>
+          <w:rFonts w:ascii="Segoe UI" w:hAnsi="Segoe UI" w:cs="Segoe UI"/>
+          <w:color w:val="374151"/>
+        </w:rPr>
+        <w:t xml:space="preserve">: Finalmente, se integrarán el </w:t>
+      </w:r>
+      <w:proofErr w:type="spellStart"/>
+      <w:r>
+        <w:rPr>
+          <w:rFonts w:ascii="Segoe UI" w:hAnsi="Segoe UI" w:cs="Segoe UI"/>
+          <w:color w:val="374151"/>
+        </w:rPr>
+        <w:t>frontend</w:t>
+      </w:r>
+      <w:proofErr w:type="spellEnd"/>
+      <w:r>
+        <w:rPr>
+          <w:rFonts w:ascii="Segoe UI" w:hAnsi="Segoe UI" w:cs="Segoe UI"/>
+          <w:color w:val="374151"/>
+        </w:rPr>
+        <w:t xml:space="preserve"> y el </w:t>
+      </w:r>
+      <w:proofErr w:type="spellStart"/>
+      <w:r>
+        <w:rPr>
+          <w:rFonts w:ascii="Segoe UI" w:hAnsi="Segoe UI" w:cs="Segoe UI"/>
+          <w:color w:val="374151"/>
+        </w:rPr>
+        <w:t>backend</w:t>
+      </w:r>
+      <w:proofErr w:type="spellEnd"/>
+      <w:r>
+        <w:rPr>
+          <w:rFonts w:ascii="Segoe UI" w:hAnsi="Segoe UI" w:cs="Segoe UI"/>
+          <w:color w:val="374151"/>
+        </w:rPr>
+        <w:t xml:space="preserve"> para que la aplicación funcione de manera completa. Para ello, se consumirán los </w:t>
+      </w:r>
+      <w:proofErr w:type="spellStart"/>
+      <w:r>
+        <w:rPr>
+          <w:rFonts w:ascii="Segoe UI" w:hAnsi="Segoe UI" w:cs="Segoe UI"/>
+          <w:color w:val="374151"/>
+        </w:rPr>
+        <w:t>endpoints</w:t>
+      </w:r>
+      <w:proofErr w:type="spellEnd"/>
+      <w:r>
+        <w:rPr>
+          <w:rFonts w:ascii="Segoe UI" w:hAnsi="Segoe UI" w:cs="Segoe UI"/>
+          <w:color w:val="374151"/>
+        </w:rPr>
+        <w:t xml:space="preserve"> del </w:t>
+      </w:r>
+      <w:proofErr w:type="spellStart"/>
+      <w:r>
+        <w:rPr>
+          <w:rFonts w:ascii="Segoe UI" w:hAnsi="Segoe UI" w:cs="Segoe UI"/>
+          <w:color w:val="374151"/>
+        </w:rPr>
+        <w:t>backend</w:t>
+      </w:r>
+      <w:proofErr w:type="spellEnd"/>
+      <w:r>
+        <w:rPr>
+          <w:rFonts w:ascii="Segoe UI" w:hAnsi="Segoe UI" w:cs="Segoe UI"/>
+          <w:color w:val="374151"/>
+        </w:rPr>
+        <w:t xml:space="preserve"> desde el </w:t>
+      </w:r>
+      <w:proofErr w:type="spellStart"/>
+      <w:r>
+        <w:rPr>
+          <w:rFonts w:ascii="Segoe UI" w:hAnsi="Segoe UI" w:cs="Segoe UI"/>
+          <w:color w:val="374151"/>
+        </w:rPr>
+        <w:t>frontend</w:t>
+      </w:r>
+      <w:proofErr w:type="spellEnd"/>
+      <w:r>
+        <w:rPr>
+          <w:rFonts w:ascii="Segoe UI" w:hAnsi="Segoe UI" w:cs="Segoe UI"/>
+          <w:color w:val="374151"/>
+        </w:rPr>
+        <w:t xml:space="preserve"> utilizando HTTP </w:t>
+      </w:r>
+      <w:proofErr w:type="spellStart"/>
+      <w:r>
+        <w:rPr>
+          <w:rFonts w:ascii="Segoe UI" w:hAnsi="Segoe UI" w:cs="Segoe UI"/>
+          <w:color w:val="374151"/>
+        </w:rPr>
+        <w:t>requests</w:t>
+      </w:r>
+      <w:proofErr w:type="spellEnd"/>
+      <w:r>
+        <w:rPr>
+          <w:rFonts w:ascii="Segoe UI" w:hAnsi="Segoe UI" w:cs="Segoe UI"/>
+          <w:color w:val="374151"/>
+        </w:rPr>
+        <w:t>.</w:t>
       </w:r>
     </w:p>
     <w:p>
@@ -180,7 +560,23 @@
           <w:rFonts w:ascii="Segoe UI" w:hAnsi="Segoe UI" w:cs="Segoe UI"/>
           <w:color w:val="374151"/>
         </w:rPr>
-        <w:t>Algunas consideraciones adicionales a tener en cuenta durante el diseño incluyen la seguridad de la aplicación, la optimización del rendimiento y la implementación de pruebas automatizadas para asegurar que la aplicación funcione correctamente.</w:t>
+        <w:t xml:space="preserve">Algunas consideraciones adicionales </w:t>
+      </w:r>
+      <w:proofErr w:type="gramStart"/>
+      <w:r>
+        <w:rPr>
+          <w:rFonts w:ascii="Segoe UI" w:hAnsi="Segoe UI" w:cs="Segoe UI"/>
+          <w:color w:val="374151"/>
+        </w:rPr>
+        <w:t>a</w:t>
+      </w:r>
+      <w:proofErr w:type="gramEnd"/>
+      <w:r>
+        <w:rPr>
+          <w:rFonts w:ascii="Segoe UI" w:hAnsi="Segoe UI" w:cs="Segoe UI"/>
+          <w:color w:val="374151"/>
+        </w:rPr>
+        <w:t xml:space="preserve"> tener en cuenta durante el diseño incluyen la seguridad de la aplicación, la optimización del rendimiento y la implementación de pruebas automatizadas para asegurar que la aplicación funcione correctamente.</w:t>
       </w:r>
     </w:p>
     <w:p>
@@ -195,6 +591,1358 @@
         </w:rPr>
         <w:t>Ir consultando a gustavo todo tipo de dudas.</w:t>
       </w:r>
+    </w:p>
+    <w:p>
+      <w:pPr>
+        <w:rPr>
+          <w:lang w:val="es-AR"/>
+        </w:rPr>
+      </w:pPr>
+    </w:p>
+    <w:p>
+      <w:pPr>
+        <w:rPr>
+          <w:lang w:val="es-AR"/>
+        </w:rPr>
+      </w:pPr>
+    </w:p>
+    <w:p>
+      <w:pPr>
+        <w:pStyle w:val="Ttulo"/>
+        <w:rPr>
+          <w:lang w:val="es-AR"/>
+        </w:rPr>
+      </w:pPr>
+      <w:proofErr w:type="gramStart"/>
+      <w:r>
+        <w:rPr>
+          <w:lang w:val="es-AR"/>
+        </w:rPr>
+        <w:lastRenderedPageBreak/>
+        <w:t xml:space="preserve">Se debe crear el </w:t>
+      </w:r>
+      <w:proofErr w:type="spellStart"/>
+      <w:r>
+        <w:rPr>
+          <w:lang w:val="es-AR"/>
+        </w:rPr>
+        <w:t>front</w:t>
+      </w:r>
+      <w:proofErr w:type="spellEnd"/>
+      <w:r>
+        <w:rPr>
+          <w:lang w:val="es-AR"/>
+        </w:rPr>
+        <w:t xml:space="preserve"> con Angular por separado del back con Springboot?</w:t>
+      </w:r>
+      <w:proofErr w:type="gramEnd"/>
+    </w:p>
+    <w:p>
+      <w:pPr>
+        <w:pBdr>
+          <w:top w:val="single" w:sz="2" w:space="0" w:color="D9D9E3"/>
+          <w:left w:val="single" w:sz="2" w:space="0" w:color="D9D9E3"/>
+          <w:bottom w:val="single" w:sz="2" w:space="0" w:color="D9D9E3"/>
+          <w:right w:val="single" w:sz="2" w:space="0" w:color="D9D9E3"/>
+        </w:pBdr>
+        <w:shd w:val="clear" w:color="auto" w:fill="F7F7F8"/>
+        <w:suppressAutoHyphens w:val="0"/>
+        <w:spacing w:before="0" w:after="300" w:line="240" w:lineRule="auto"/>
+        <w:jc w:val="left"/>
+        <w:rPr>
+          <w:rFonts w:ascii="Segoe UI" w:eastAsia="Times New Roman" w:hAnsi="Segoe UI" w:cs="Segoe UI"/>
+          <w:color w:val="374151"/>
+          <w:kern w:val="0"/>
+          <w:szCs w:val="24"/>
+          <w:lang w:val="es-AR" w:eastAsia="es-AR"/>
+          <w14:ligatures w14:val="none"/>
+        </w:rPr>
+      </w:pPr>
+      <w:r>
+        <w:rPr>
+          <w:rFonts w:ascii="Segoe UI" w:eastAsia="Times New Roman" w:hAnsi="Segoe UI" w:cs="Segoe UI"/>
+          <w:color w:val="374151"/>
+          <w:kern w:val="0"/>
+          <w:szCs w:val="24"/>
+          <w:lang w:val="es-AR" w:eastAsia="es-AR"/>
+          <w14:ligatures w14:val="none"/>
+        </w:rPr>
+        <w:t>P</w:t>
+      </w:r>
+      <w:r>
+        <w:rPr>
+          <w:rFonts w:ascii="Segoe UI" w:eastAsia="Times New Roman" w:hAnsi="Segoe UI" w:cs="Segoe UI"/>
+          <w:color w:val="374151"/>
+          <w:kern w:val="0"/>
+          <w:szCs w:val="24"/>
+          <w:lang w:val="es-AR" w:eastAsia="es-AR"/>
+          <w14:ligatures w14:val="none"/>
+        </w:rPr>
+        <w:t xml:space="preserve">ara crear una aplicación web con el </w:t>
+      </w:r>
+      <w:proofErr w:type="spellStart"/>
+      <w:r>
+        <w:rPr>
+          <w:rFonts w:ascii="Segoe UI" w:eastAsia="Times New Roman" w:hAnsi="Segoe UI" w:cs="Segoe UI"/>
+          <w:color w:val="374151"/>
+          <w:kern w:val="0"/>
+          <w:szCs w:val="24"/>
+          <w:lang w:val="es-AR" w:eastAsia="es-AR"/>
+          <w14:ligatures w14:val="none"/>
+        </w:rPr>
+        <w:t>front-end</w:t>
+      </w:r>
+      <w:proofErr w:type="spellEnd"/>
+      <w:r>
+        <w:rPr>
+          <w:rFonts w:ascii="Segoe UI" w:eastAsia="Times New Roman" w:hAnsi="Segoe UI" w:cs="Segoe UI"/>
+          <w:color w:val="374151"/>
+          <w:kern w:val="0"/>
+          <w:szCs w:val="24"/>
+          <w:lang w:val="es-AR" w:eastAsia="es-AR"/>
+          <w14:ligatures w14:val="none"/>
+        </w:rPr>
+        <w:t xml:space="preserve"> en Angular y el back-</w:t>
+      </w:r>
+      <w:proofErr w:type="spellStart"/>
+      <w:r>
+        <w:rPr>
+          <w:rFonts w:ascii="Segoe UI" w:eastAsia="Times New Roman" w:hAnsi="Segoe UI" w:cs="Segoe UI"/>
+          <w:color w:val="374151"/>
+          <w:kern w:val="0"/>
+          <w:szCs w:val="24"/>
+          <w:lang w:val="es-AR" w:eastAsia="es-AR"/>
+          <w14:ligatures w14:val="none"/>
+        </w:rPr>
+        <w:t>end</w:t>
+      </w:r>
+      <w:proofErr w:type="spellEnd"/>
+      <w:r>
+        <w:rPr>
+          <w:rFonts w:ascii="Segoe UI" w:eastAsia="Times New Roman" w:hAnsi="Segoe UI" w:cs="Segoe UI"/>
+          <w:color w:val="374151"/>
+          <w:kern w:val="0"/>
+          <w:szCs w:val="24"/>
+          <w:lang w:val="es-AR" w:eastAsia="es-AR"/>
+          <w14:ligatures w14:val="none"/>
+        </w:rPr>
+        <w:t xml:space="preserve"> en Spring </w:t>
+      </w:r>
+      <w:proofErr w:type="spellStart"/>
+      <w:r>
+        <w:rPr>
+          <w:rFonts w:ascii="Segoe UI" w:eastAsia="Times New Roman" w:hAnsi="Segoe UI" w:cs="Segoe UI"/>
+          <w:color w:val="374151"/>
+          <w:kern w:val="0"/>
+          <w:szCs w:val="24"/>
+          <w:lang w:val="es-AR" w:eastAsia="es-AR"/>
+          <w14:ligatures w14:val="none"/>
+        </w:rPr>
+        <w:t>Boot</w:t>
+      </w:r>
+      <w:proofErr w:type="spellEnd"/>
+      <w:r>
+        <w:rPr>
+          <w:rFonts w:ascii="Segoe UI" w:eastAsia="Times New Roman" w:hAnsi="Segoe UI" w:cs="Segoe UI"/>
+          <w:color w:val="374151"/>
+          <w:kern w:val="0"/>
+          <w:szCs w:val="24"/>
+          <w:lang w:val="es-AR" w:eastAsia="es-AR"/>
+          <w14:ligatures w14:val="none"/>
+        </w:rPr>
+        <w:t>, normalmente se crean por separado y luego se conectan a través de una API REST.</w:t>
+      </w:r>
+    </w:p>
+    <w:p>
+      <w:pPr>
+        <w:pBdr>
+          <w:top w:val="single" w:sz="2" w:space="0" w:color="D9D9E3"/>
+          <w:left w:val="single" w:sz="2" w:space="0" w:color="D9D9E3"/>
+          <w:bottom w:val="single" w:sz="2" w:space="0" w:color="D9D9E3"/>
+          <w:right w:val="single" w:sz="2" w:space="0" w:color="D9D9E3"/>
+        </w:pBdr>
+        <w:shd w:val="clear" w:color="auto" w:fill="F7F7F8"/>
+        <w:suppressAutoHyphens w:val="0"/>
+        <w:spacing w:before="300" w:after="300" w:line="240" w:lineRule="auto"/>
+        <w:jc w:val="left"/>
+        <w:rPr>
+          <w:rFonts w:ascii="Segoe UI" w:eastAsia="Times New Roman" w:hAnsi="Segoe UI" w:cs="Segoe UI"/>
+          <w:color w:val="374151"/>
+          <w:kern w:val="0"/>
+          <w:szCs w:val="24"/>
+          <w:lang w:val="es-AR" w:eastAsia="es-AR"/>
+          <w14:ligatures w14:val="none"/>
+        </w:rPr>
+      </w:pPr>
+      <w:r>
+        <w:rPr>
+          <w:rFonts w:ascii="Segoe UI" w:eastAsia="Times New Roman" w:hAnsi="Segoe UI" w:cs="Segoe UI"/>
+          <w:color w:val="374151"/>
+          <w:kern w:val="0"/>
+          <w:szCs w:val="24"/>
+          <w:lang w:val="es-AR" w:eastAsia="es-AR"/>
+          <w14:ligatures w14:val="none"/>
+        </w:rPr>
+        <w:t xml:space="preserve">Angular es un </w:t>
+      </w:r>
+      <w:proofErr w:type="spellStart"/>
+      <w:r>
+        <w:rPr>
+          <w:rFonts w:ascii="Segoe UI" w:eastAsia="Times New Roman" w:hAnsi="Segoe UI" w:cs="Segoe UI"/>
+          <w:color w:val="374151"/>
+          <w:kern w:val="0"/>
+          <w:szCs w:val="24"/>
+          <w:lang w:val="es-AR" w:eastAsia="es-AR"/>
+          <w14:ligatures w14:val="none"/>
+        </w:rPr>
+        <w:t>framework</w:t>
+      </w:r>
+      <w:proofErr w:type="spellEnd"/>
+      <w:r>
+        <w:rPr>
+          <w:rFonts w:ascii="Segoe UI" w:eastAsia="Times New Roman" w:hAnsi="Segoe UI" w:cs="Segoe UI"/>
+          <w:color w:val="374151"/>
+          <w:kern w:val="0"/>
+          <w:szCs w:val="24"/>
+          <w:lang w:val="es-AR" w:eastAsia="es-AR"/>
+          <w14:ligatures w14:val="none"/>
+        </w:rPr>
+        <w:t xml:space="preserve"> de JavaScript que se utiliza para desarrollar la parte del cliente (</w:t>
+      </w:r>
+      <w:proofErr w:type="spellStart"/>
+      <w:r>
+        <w:rPr>
+          <w:rFonts w:ascii="Segoe UI" w:eastAsia="Times New Roman" w:hAnsi="Segoe UI" w:cs="Segoe UI"/>
+          <w:color w:val="374151"/>
+          <w:kern w:val="0"/>
+          <w:szCs w:val="24"/>
+          <w:lang w:val="es-AR" w:eastAsia="es-AR"/>
+          <w14:ligatures w14:val="none"/>
+        </w:rPr>
+        <w:t>front-end</w:t>
+      </w:r>
+      <w:proofErr w:type="spellEnd"/>
+      <w:r>
+        <w:rPr>
+          <w:rFonts w:ascii="Segoe UI" w:eastAsia="Times New Roman" w:hAnsi="Segoe UI" w:cs="Segoe UI"/>
+          <w:color w:val="374151"/>
+          <w:kern w:val="0"/>
+          <w:szCs w:val="24"/>
+          <w:lang w:val="es-AR" w:eastAsia="es-AR"/>
+          <w14:ligatures w14:val="none"/>
+        </w:rPr>
+        <w:t>) de una aplicación web. Con Angular, se puede crear una interfaz de usuario dinámica e interactiva que permita a los usuarios interactuar con la aplicación.</w:t>
+      </w:r>
+    </w:p>
+    <w:p>
+      <w:pPr>
+        <w:pBdr>
+          <w:top w:val="single" w:sz="2" w:space="0" w:color="D9D9E3"/>
+          <w:left w:val="single" w:sz="2" w:space="0" w:color="D9D9E3"/>
+          <w:bottom w:val="single" w:sz="2" w:space="0" w:color="D9D9E3"/>
+          <w:right w:val="single" w:sz="2" w:space="0" w:color="D9D9E3"/>
+        </w:pBdr>
+        <w:shd w:val="clear" w:color="auto" w:fill="F7F7F8"/>
+        <w:suppressAutoHyphens w:val="0"/>
+        <w:spacing w:before="300" w:after="300" w:line="240" w:lineRule="auto"/>
+        <w:jc w:val="left"/>
+        <w:rPr>
+          <w:rFonts w:ascii="Segoe UI" w:eastAsia="Times New Roman" w:hAnsi="Segoe UI" w:cs="Segoe UI"/>
+          <w:color w:val="374151"/>
+          <w:kern w:val="0"/>
+          <w:szCs w:val="24"/>
+          <w:lang w:val="es-AR" w:eastAsia="es-AR"/>
+          <w14:ligatures w14:val="none"/>
+        </w:rPr>
+      </w:pPr>
+      <w:r>
+        <w:rPr>
+          <w:rFonts w:ascii="Segoe UI" w:eastAsia="Times New Roman" w:hAnsi="Segoe UI" w:cs="Segoe UI"/>
+          <w:color w:val="374151"/>
+          <w:kern w:val="0"/>
+          <w:szCs w:val="24"/>
+          <w:lang w:val="es-AR" w:eastAsia="es-AR"/>
+          <w14:ligatures w14:val="none"/>
+        </w:rPr>
+        <w:t xml:space="preserve">Por otro lado, Spring </w:t>
+      </w:r>
+      <w:proofErr w:type="spellStart"/>
+      <w:r>
+        <w:rPr>
+          <w:rFonts w:ascii="Segoe UI" w:eastAsia="Times New Roman" w:hAnsi="Segoe UI" w:cs="Segoe UI"/>
+          <w:color w:val="374151"/>
+          <w:kern w:val="0"/>
+          <w:szCs w:val="24"/>
+          <w:lang w:val="es-AR" w:eastAsia="es-AR"/>
+          <w14:ligatures w14:val="none"/>
+        </w:rPr>
+        <w:t>Boot</w:t>
+      </w:r>
+      <w:proofErr w:type="spellEnd"/>
+      <w:r>
+        <w:rPr>
+          <w:rFonts w:ascii="Segoe UI" w:eastAsia="Times New Roman" w:hAnsi="Segoe UI" w:cs="Segoe UI"/>
+          <w:color w:val="374151"/>
+          <w:kern w:val="0"/>
+          <w:szCs w:val="24"/>
+          <w:lang w:val="es-AR" w:eastAsia="es-AR"/>
+          <w14:ligatures w14:val="none"/>
+        </w:rPr>
+        <w:t xml:space="preserve"> es un </w:t>
+      </w:r>
+      <w:proofErr w:type="spellStart"/>
+      <w:r>
+        <w:rPr>
+          <w:rFonts w:ascii="Segoe UI" w:eastAsia="Times New Roman" w:hAnsi="Segoe UI" w:cs="Segoe UI"/>
+          <w:color w:val="374151"/>
+          <w:kern w:val="0"/>
+          <w:szCs w:val="24"/>
+          <w:lang w:val="es-AR" w:eastAsia="es-AR"/>
+          <w14:ligatures w14:val="none"/>
+        </w:rPr>
+        <w:t>framework</w:t>
+      </w:r>
+      <w:proofErr w:type="spellEnd"/>
+      <w:r>
+        <w:rPr>
+          <w:rFonts w:ascii="Segoe UI" w:eastAsia="Times New Roman" w:hAnsi="Segoe UI" w:cs="Segoe UI"/>
+          <w:color w:val="374151"/>
+          <w:kern w:val="0"/>
+          <w:szCs w:val="24"/>
+          <w:lang w:val="es-AR" w:eastAsia="es-AR"/>
+          <w14:ligatures w14:val="none"/>
+        </w:rPr>
+        <w:t xml:space="preserve"> de Java que se utiliza para desarrollar la parte del servidor (back-</w:t>
+      </w:r>
+      <w:proofErr w:type="spellStart"/>
+      <w:r>
+        <w:rPr>
+          <w:rFonts w:ascii="Segoe UI" w:eastAsia="Times New Roman" w:hAnsi="Segoe UI" w:cs="Segoe UI"/>
+          <w:color w:val="374151"/>
+          <w:kern w:val="0"/>
+          <w:szCs w:val="24"/>
+          <w:lang w:val="es-AR" w:eastAsia="es-AR"/>
+          <w14:ligatures w14:val="none"/>
+        </w:rPr>
+        <w:t>end</w:t>
+      </w:r>
+      <w:proofErr w:type="spellEnd"/>
+      <w:r>
+        <w:rPr>
+          <w:rFonts w:ascii="Segoe UI" w:eastAsia="Times New Roman" w:hAnsi="Segoe UI" w:cs="Segoe UI"/>
+          <w:color w:val="374151"/>
+          <w:kern w:val="0"/>
+          <w:szCs w:val="24"/>
+          <w:lang w:val="es-AR" w:eastAsia="es-AR"/>
+          <w14:ligatures w14:val="none"/>
+        </w:rPr>
+        <w:t xml:space="preserve">) de una aplicación web. Con Spring </w:t>
+      </w:r>
+      <w:proofErr w:type="spellStart"/>
+      <w:r>
+        <w:rPr>
+          <w:rFonts w:ascii="Segoe UI" w:eastAsia="Times New Roman" w:hAnsi="Segoe UI" w:cs="Segoe UI"/>
+          <w:color w:val="374151"/>
+          <w:kern w:val="0"/>
+          <w:szCs w:val="24"/>
+          <w:lang w:val="es-AR" w:eastAsia="es-AR"/>
+          <w14:ligatures w14:val="none"/>
+        </w:rPr>
+        <w:t>Boot</w:t>
+      </w:r>
+      <w:proofErr w:type="spellEnd"/>
+      <w:r>
+        <w:rPr>
+          <w:rFonts w:ascii="Segoe UI" w:eastAsia="Times New Roman" w:hAnsi="Segoe UI" w:cs="Segoe UI"/>
+          <w:color w:val="374151"/>
+          <w:kern w:val="0"/>
+          <w:szCs w:val="24"/>
+          <w:lang w:val="es-AR" w:eastAsia="es-AR"/>
+          <w14:ligatures w14:val="none"/>
+        </w:rPr>
+        <w:t>, se puede crear una API REST que permita a la parte del cliente (Angular) interactuar con la base de datos y realizar operaciones en el servidor.</w:t>
+      </w:r>
+    </w:p>
+    <w:p>
+      <w:pPr>
+        <w:pBdr>
+          <w:top w:val="single" w:sz="2" w:space="0" w:color="D9D9E3"/>
+          <w:left w:val="single" w:sz="2" w:space="0" w:color="D9D9E3"/>
+          <w:bottom w:val="single" w:sz="2" w:space="0" w:color="D9D9E3"/>
+          <w:right w:val="single" w:sz="2" w:space="0" w:color="D9D9E3"/>
+        </w:pBdr>
+        <w:shd w:val="clear" w:color="auto" w:fill="F7F7F8"/>
+        <w:suppressAutoHyphens w:val="0"/>
+        <w:spacing w:before="300" w:after="300" w:line="240" w:lineRule="auto"/>
+        <w:jc w:val="left"/>
+        <w:rPr>
+          <w:rFonts w:ascii="Segoe UI" w:eastAsia="Times New Roman" w:hAnsi="Segoe UI" w:cs="Segoe UI"/>
+          <w:color w:val="374151"/>
+          <w:kern w:val="0"/>
+          <w:szCs w:val="24"/>
+          <w:lang w:val="es-AR" w:eastAsia="es-AR"/>
+          <w14:ligatures w14:val="none"/>
+        </w:rPr>
+      </w:pPr>
+      <w:r>
+        <w:rPr>
+          <w:rFonts w:ascii="Segoe UI" w:eastAsia="Times New Roman" w:hAnsi="Segoe UI" w:cs="Segoe UI"/>
+          <w:color w:val="374151"/>
+          <w:kern w:val="0"/>
+          <w:szCs w:val="24"/>
+          <w:lang w:val="es-AR" w:eastAsia="es-AR"/>
+          <w14:ligatures w14:val="none"/>
+        </w:rPr>
+        <w:t xml:space="preserve">Para conectar Angular y Spring </w:t>
+      </w:r>
+      <w:proofErr w:type="spellStart"/>
+      <w:r>
+        <w:rPr>
+          <w:rFonts w:ascii="Segoe UI" w:eastAsia="Times New Roman" w:hAnsi="Segoe UI" w:cs="Segoe UI"/>
+          <w:color w:val="374151"/>
+          <w:kern w:val="0"/>
+          <w:szCs w:val="24"/>
+          <w:lang w:val="es-AR" w:eastAsia="es-AR"/>
+          <w14:ligatures w14:val="none"/>
+        </w:rPr>
+        <w:t>Boot</w:t>
+      </w:r>
+      <w:proofErr w:type="spellEnd"/>
+      <w:r>
+        <w:rPr>
+          <w:rFonts w:ascii="Segoe UI" w:eastAsia="Times New Roman" w:hAnsi="Segoe UI" w:cs="Segoe UI"/>
+          <w:color w:val="374151"/>
+          <w:kern w:val="0"/>
+          <w:szCs w:val="24"/>
+          <w:lang w:val="es-AR" w:eastAsia="es-AR"/>
+          <w14:ligatures w14:val="none"/>
+        </w:rPr>
+        <w:t xml:space="preserve">, normalmente se utiliza HTTP para enviar y recibir datos entre el cliente y el servidor. Por ejemplo, cuando un usuario realiza una solicitud en la aplicación Angular, se envía una solicitud HTTP al servidor Spring </w:t>
+      </w:r>
+      <w:proofErr w:type="spellStart"/>
+      <w:r>
+        <w:rPr>
+          <w:rFonts w:ascii="Segoe UI" w:eastAsia="Times New Roman" w:hAnsi="Segoe UI" w:cs="Segoe UI"/>
+          <w:color w:val="374151"/>
+          <w:kern w:val="0"/>
+          <w:szCs w:val="24"/>
+          <w:lang w:val="es-AR" w:eastAsia="es-AR"/>
+          <w14:ligatures w14:val="none"/>
+        </w:rPr>
+        <w:t>Boot</w:t>
+      </w:r>
+      <w:proofErr w:type="spellEnd"/>
+      <w:r>
+        <w:rPr>
+          <w:rFonts w:ascii="Segoe UI" w:eastAsia="Times New Roman" w:hAnsi="Segoe UI" w:cs="Segoe UI"/>
+          <w:color w:val="374151"/>
+          <w:kern w:val="0"/>
+          <w:szCs w:val="24"/>
+          <w:lang w:val="es-AR" w:eastAsia="es-AR"/>
+          <w14:ligatures w14:val="none"/>
+        </w:rPr>
+        <w:t>, que procesa la solicitud y devuelve una respuesta. Esta respuesta puede incluir datos que Angular utiliza para actualizar la interfaz de usuario.</w:t>
+      </w:r>
+    </w:p>
+    <w:p>
+      <w:pPr>
+        <w:pBdr>
+          <w:top w:val="single" w:sz="2" w:space="0" w:color="D9D9E3"/>
+          <w:left w:val="single" w:sz="2" w:space="0" w:color="D9D9E3"/>
+          <w:bottom w:val="single" w:sz="2" w:space="0" w:color="D9D9E3"/>
+          <w:right w:val="single" w:sz="2" w:space="0" w:color="D9D9E3"/>
+        </w:pBdr>
+        <w:shd w:val="clear" w:color="auto" w:fill="F7F7F8"/>
+        <w:suppressAutoHyphens w:val="0"/>
+        <w:spacing w:before="300" w:after="0" w:line="240" w:lineRule="auto"/>
+        <w:jc w:val="left"/>
+        <w:rPr>
+          <w:rFonts w:ascii="Segoe UI" w:eastAsia="Times New Roman" w:hAnsi="Segoe UI" w:cs="Segoe UI"/>
+          <w:color w:val="374151"/>
+          <w:kern w:val="0"/>
+          <w:szCs w:val="24"/>
+          <w:lang w:val="es-AR" w:eastAsia="es-AR"/>
+          <w14:ligatures w14:val="none"/>
+        </w:rPr>
+      </w:pPr>
+      <w:r>
+        <w:rPr>
+          <w:rFonts w:ascii="Segoe UI" w:eastAsia="Times New Roman" w:hAnsi="Segoe UI" w:cs="Segoe UI"/>
+          <w:color w:val="374151"/>
+          <w:kern w:val="0"/>
+          <w:szCs w:val="24"/>
+          <w:lang w:val="es-AR" w:eastAsia="es-AR"/>
+          <w14:ligatures w14:val="none"/>
+        </w:rPr>
+        <w:t xml:space="preserve">En resumen, se pueden crear por separado el </w:t>
+      </w:r>
+      <w:proofErr w:type="spellStart"/>
+      <w:r>
+        <w:rPr>
+          <w:rFonts w:ascii="Segoe UI" w:eastAsia="Times New Roman" w:hAnsi="Segoe UI" w:cs="Segoe UI"/>
+          <w:color w:val="374151"/>
+          <w:kern w:val="0"/>
+          <w:szCs w:val="24"/>
+          <w:lang w:val="es-AR" w:eastAsia="es-AR"/>
+          <w14:ligatures w14:val="none"/>
+        </w:rPr>
+        <w:t>front-end</w:t>
+      </w:r>
+      <w:proofErr w:type="spellEnd"/>
+      <w:r>
+        <w:rPr>
+          <w:rFonts w:ascii="Segoe UI" w:eastAsia="Times New Roman" w:hAnsi="Segoe UI" w:cs="Segoe UI"/>
+          <w:color w:val="374151"/>
+          <w:kern w:val="0"/>
+          <w:szCs w:val="24"/>
+          <w:lang w:val="es-AR" w:eastAsia="es-AR"/>
+          <w14:ligatures w14:val="none"/>
+        </w:rPr>
+        <w:t xml:space="preserve"> en Angular y el back-</w:t>
+      </w:r>
+      <w:proofErr w:type="spellStart"/>
+      <w:r>
+        <w:rPr>
+          <w:rFonts w:ascii="Segoe UI" w:eastAsia="Times New Roman" w:hAnsi="Segoe UI" w:cs="Segoe UI"/>
+          <w:color w:val="374151"/>
+          <w:kern w:val="0"/>
+          <w:szCs w:val="24"/>
+          <w:lang w:val="es-AR" w:eastAsia="es-AR"/>
+          <w14:ligatures w14:val="none"/>
+        </w:rPr>
+        <w:t>end</w:t>
+      </w:r>
+      <w:proofErr w:type="spellEnd"/>
+      <w:r>
+        <w:rPr>
+          <w:rFonts w:ascii="Segoe UI" w:eastAsia="Times New Roman" w:hAnsi="Segoe UI" w:cs="Segoe UI"/>
+          <w:color w:val="374151"/>
+          <w:kern w:val="0"/>
+          <w:szCs w:val="24"/>
+          <w:lang w:val="es-AR" w:eastAsia="es-AR"/>
+          <w14:ligatures w14:val="none"/>
+        </w:rPr>
+        <w:t xml:space="preserve"> en Spring </w:t>
+      </w:r>
+      <w:proofErr w:type="spellStart"/>
+      <w:r>
+        <w:rPr>
+          <w:rFonts w:ascii="Segoe UI" w:eastAsia="Times New Roman" w:hAnsi="Segoe UI" w:cs="Segoe UI"/>
+          <w:color w:val="374151"/>
+          <w:kern w:val="0"/>
+          <w:szCs w:val="24"/>
+          <w:lang w:val="es-AR" w:eastAsia="es-AR"/>
+          <w14:ligatures w14:val="none"/>
+        </w:rPr>
+        <w:t>Boot</w:t>
+      </w:r>
+      <w:proofErr w:type="spellEnd"/>
+      <w:r>
+        <w:rPr>
+          <w:rFonts w:ascii="Segoe UI" w:eastAsia="Times New Roman" w:hAnsi="Segoe UI" w:cs="Segoe UI"/>
+          <w:color w:val="374151"/>
+          <w:kern w:val="0"/>
+          <w:szCs w:val="24"/>
+          <w:lang w:val="es-AR" w:eastAsia="es-AR"/>
+          <w14:ligatures w14:val="none"/>
+        </w:rPr>
+        <w:t xml:space="preserve"> y luego conectarlos a través de una API REST utilizando HTTP para enviar y recibir datos.</w:t>
+      </w:r>
+    </w:p>
+    <w:p>
+      <w:pPr>
+        <w:rPr>
+          <w:lang w:val="es-AR"/>
+        </w:rPr>
+      </w:pPr>
+      <w:proofErr w:type="gramStart"/>
+      <w:r>
+        <w:rPr>
+          <w:lang w:val="es-AR"/>
+        </w:rPr>
+        <w:t>Paro</w:t>
+      </w:r>
+      <w:proofErr w:type="gramEnd"/>
+      <w:r>
+        <w:rPr>
+          <w:lang w:val="es-AR"/>
+        </w:rPr>
+        <w:t xml:space="preserve"> aunque estén separados deben compartir lógica:</w:t>
+      </w:r>
+    </w:p>
+    <w:p>
+      <w:pPr>
+        <w:pBdr>
+          <w:top w:val="single" w:sz="2" w:space="0" w:color="D9D9E3"/>
+          <w:left w:val="single" w:sz="2" w:space="0" w:color="D9D9E3"/>
+          <w:bottom w:val="single" w:sz="2" w:space="0" w:color="D9D9E3"/>
+          <w:right w:val="single" w:sz="2" w:space="0" w:color="D9D9E3"/>
+        </w:pBdr>
+        <w:shd w:val="clear" w:color="auto" w:fill="F7F7F8"/>
+        <w:suppressAutoHyphens w:val="0"/>
+        <w:spacing w:before="0" w:after="300" w:line="240" w:lineRule="auto"/>
+        <w:jc w:val="left"/>
+        <w:rPr>
+          <w:rFonts w:ascii="Segoe UI" w:eastAsia="Times New Roman" w:hAnsi="Segoe UI" w:cs="Segoe UI"/>
+          <w:color w:val="374151"/>
+          <w:kern w:val="0"/>
+          <w:szCs w:val="24"/>
+          <w:lang w:val="es-AR" w:eastAsia="es-AR"/>
+          <w14:ligatures w14:val="none"/>
+        </w:rPr>
+      </w:pPr>
+      <w:r>
+        <w:rPr>
+          <w:rFonts w:ascii="Segoe UI" w:eastAsia="Times New Roman" w:hAnsi="Segoe UI" w:cs="Segoe UI"/>
+          <w:color w:val="374151"/>
+          <w:kern w:val="0"/>
+          <w:szCs w:val="24"/>
+          <w:lang w:val="es-AR" w:eastAsia="es-AR"/>
+          <w14:ligatures w14:val="none"/>
+        </w:rPr>
+        <w:t xml:space="preserve">podemos entender cómo el </w:t>
+      </w:r>
+      <w:proofErr w:type="spellStart"/>
+      <w:r>
+        <w:rPr>
+          <w:rFonts w:ascii="Segoe UI" w:eastAsia="Times New Roman" w:hAnsi="Segoe UI" w:cs="Segoe UI"/>
+          <w:color w:val="374151"/>
+          <w:kern w:val="0"/>
+          <w:szCs w:val="24"/>
+          <w:lang w:val="es-AR" w:eastAsia="es-AR"/>
+          <w14:ligatures w14:val="none"/>
+        </w:rPr>
+        <w:t>front-end</w:t>
+      </w:r>
+      <w:proofErr w:type="spellEnd"/>
+      <w:r>
+        <w:rPr>
+          <w:rFonts w:ascii="Segoe UI" w:eastAsia="Times New Roman" w:hAnsi="Segoe UI" w:cs="Segoe UI"/>
+          <w:color w:val="374151"/>
+          <w:kern w:val="0"/>
+          <w:szCs w:val="24"/>
+          <w:lang w:val="es-AR" w:eastAsia="es-AR"/>
+          <w14:ligatures w14:val="none"/>
+        </w:rPr>
+        <w:t xml:space="preserve"> y el back-</w:t>
+      </w:r>
+      <w:proofErr w:type="spellStart"/>
+      <w:r>
+        <w:rPr>
+          <w:rFonts w:ascii="Segoe UI" w:eastAsia="Times New Roman" w:hAnsi="Segoe UI" w:cs="Segoe UI"/>
+          <w:color w:val="374151"/>
+          <w:kern w:val="0"/>
+          <w:szCs w:val="24"/>
+          <w:lang w:val="es-AR" w:eastAsia="es-AR"/>
+          <w14:ligatures w14:val="none"/>
+        </w:rPr>
+        <w:t>end</w:t>
+      </w:r>
+      <w:proofErr w:type="spellEnd"/>
+      <w:r>
+        <w:rPr>
+          <w:rFonts w:ascii="Segoe UI" w:eastAsia="Times New Roman" w:hAnsi="Segoe UI" w:cs="Segoe UI"/>
+          <w:color w:val="374151"/>
+          <w:kern w:val="0"/>
+          <w:szCs w:val="24"/>
+          <w:lang w:val="es-AR" w:eastAsia="es-AR"/>
+          <w14:ligatures w14:val="none"/>
+        </w:rPr>
+        <w:t xml:space="preserve"> se desarrollan por </w:t>
+      </w:r>
+      <w:proofErr w:type="gramStart"/>
+      <w:r>
+        <w:rPr>
+          <w:rFonts w:ascii="Segoe UI" w:eastAsia="Times New Roman" w:hAnsi="Segoe UI" w:cs="Segoe UI"/>
+          <w:color w:val="374151"/>
+          <w:kern w:val="0"/>
+          <w:szCs w:val="24"/>
+          <w:lang w:val="es-AR" w:eastAsia="es-AR"/>
+          <w14:ligatures w14:val="none"/>
+        </w:rPr>
+        <w:t>separado</w:t>
+      </w:r>
+      <w:proofErr w:type="gramEnd"/>
+      <w:r>
+        <w:rPr>
+          <w:rFonts w:ascii="Segoe UI" w:eastAsia="Times New Roman" w:hAnsi="Segoe UI" w:cs="Segoe UI"/>
+          <w:color w:val="374151"/>
+          <w:kern w:val="0"/>
+          <w:szCs w:val="24"/>
+          <w:lang w:val="es-AR" w:eastAsia="es-AR"/>
+          <w14:ligatures w14:val="none"/>
+        </w:rPr>
+        <w:t xml:space="preserve"> pero trabajan juntos para proporcionar una experiencia de usuario satisfactoria.</w:t>
+      </w:r>
+    </w:p>
+    <w:p>
+      <w:pPr>
+        <w:pBdr>
+          <w:top w:val="single" w:sz="2" w:space="0" w:color="D9D9E3"/>
+          <w:left w:val="single" w:sz="2" w:space="0" w:color="D9D9E3"/>
+          <w:bottom w:val="single" w:sz="2" w:space="0" w:color="D9D9E3"/>
+          <w:right w:val="single" w:sz="2" w:space="0" w:color="D9D9E3"/>
+        </w:pBdr>
+        <w:shd w:val="clear" w:color="auto" w:fill="F7F7F8"/>
+        <w:suppressAutoHyphens w:val="0"/>
+        <w:spacing w:before="300" w:after="300" w:line="240" w:lineRule="auto"/>
+        <w:jc w:val="left"/>
+        <w:rPr>
+          <w:rFonts w:ascii="Segoe UI" w:eastAsia="Times New Roman" w:hAnsi="Segoe UI" w:cs="Segoe UI"/>
+          <w:color w:val="374151"/>
+          <w:kern w:val="0"/>
+          <w:szCs w:val="24"/>
+          <w:lang w:val="es-AR" w:eastAsia="es-AR"/>
+          <w14:ligatures w14:val="none"/>
+        </w:rPr>
+      </w:pPr>
+      <w:r>
+        <w:rPr>
+          <w:rFonts w:ascii="Segoe UI" w:eastAsia="Times New Roman" w:hAnsi="Segoe UI" w:cs="Segoe UI"/>
+          <w:color w:val="374151"/>
+          <w:kern w:val="0"/>
+          <w:szCs w:val="24"/>
+          <w:lang w:val="es-AR" w:eastAsia="es-AR"/>
+          <w14:ligatures w14:val="none"/>
+        </w:rPr>
+        <w:t>Imaginemos que estamos desarrollando un e-</w:t>
+      </w:r>
+      <w:proofErr w:type="spellStart"/>
+      <w:r>
+        <w:rPr>
+          <w:rFonts w:ascii="Segoe UI" w:eastAsia="Times New Roman" w:hAnsi="Segoe UI" w:cs="Segoe UI"/>
+          <w:color w:val="374151"/>
+          <w:kern w:val="0"/>
+          <w:szCs w:val="24"/>
+          <w:lang w:val="es-AR" w:eastAsia="es-AR"/>
+          <w14:ligatures w14:val="none"/>
+        </w:rPr>
+        <w:t>commerce</w:t>
+      </w:r>
+      <w:proofErr w:type="spellEnd"/>
+      <w:r>
+        <w:rPr>
+          <w:rFonts w:ascii="Segoe UI" w:eastAsia="Times New Roman" w:hAnsi="Segoe UI" w:cs="Segoe UI"/>
+          <w:color w:val="374151"/>
+          <w:kern w:val="0"/>
+          <w:szCs w:val="24"/>
+          <w:lang w:val="es-AR" w:eastAsia="es-AR"/>
+          <w14:ligatures w14:val="none"/>
+        </w:rPr>
+        <w:t xml:space="preserve"> de ropa en línea. En este caso, el </w:t>
+      </w:r>
+      <w:proofErr w:type="spellStart"/>
+      <w:r>
+        <w:rPr>
+          <w:rFonts w:ascii="Segoe UI" w:eastAsia="Times New Roman" w:hAnsi="Segoe UI" w:cs="Segoe UI"/>
+          <w:color w:val="374151"/>
+          <w:kern w:val="0"/>
+          <w:szCs w:val="24"/>
+          <w:lang w:val="es-AR" w:eastAsia="es-AR"/>
+          <w14:ligatures w14:val="none"/>
+        </w:rPr>
+        <w:t>front-end</w:t>
+      </w:r>
+      <w:proofErr w:type="spellEnd"/>
+      <w:r>
+        <w:rPr>
+          <w:rFonts w:ascii="Segoe UI" w:eastAsia="Times New Roman" w:hAnsi="Segoe UI" w:cs="Segoe UI"/>
+          <w:color w:val="374151"/>
+          <w:kern w:val="0"/>
+          <w:szCs w:val="24"/>
+          <w:lang w:val="es-AR" w:eastAsia="es-AR"/>
+          <w14:ligatures w14:val="none"/>
+        </w:rPr>
+        <w:t xml:space="preserve"> se desarrollaría con Angular, y el back-</w:t>
+      </w:r>
+      <w:proofErr w:type="spellStart"/>
+      <w:r>
+        <w:rPr>
+          <w:rFonts w:ascii="Segoe UI" w:eastAsia="Times New Roman" w:hAnsi="Segoe UI" w:cs="Segoe UI"/>
+          <w:color w:val="374151"/>
+          <w:kern w:val="0"/>
+          <w:szCs w:val="24"/>
+          <w:lang w:val="es-AR" w:eastAsia="es-AR"/>
+          <w14:ligatures w14:val="none"/>
+        </w:rPr>
+        <w:t>end</w:t>
+      </w:r>
+      <w:proofErr w:type="spellEnd"/>
+      <w:r>
+        <w:rPr>
+          <w:rFonts w:ascii="Segoe UI" w:eastAsia="Times New Roman" w:hAnsi="Segoe UI" w:cs="Segoe UI"/>
+          <w:color w:val="374151"/>
+          <w:kern w:val="0"/>
+          <w:szCs w:val="24"/>
+          <w:lang w:val="es-AR" w:eastAsia="es-AR"/>
+          <w14:ligatures w14:val="none"/>
+        </w:rPr>
+        <w:t xml:space="preserve"> con Spring </w:t>
+      </w:r>
+      <w:proofErr w:type="spellStart"/>
+      <w:r>
+        <w:rPr>
+          <w:rFonts w:ascii="Segoe UI" w:eastAsia="Times New Roman" w:hAnsi="Segoe UI" w:cs="Segoe UI"/>
+          <w:color w:val="374151"/>
+          <w:kern w:val="0"/>
+          <w:szCs w:val="24"/>
+          <w:lang w:val="es-AR" w:eastAsia="es-AR"/>
+          <w14:ligatures w14:val="none"/>
+        </w:rPr>
+        <w:t>Boot</w:t>
+      </w:r>
+      <w:proofErr w:type="spellEnd"/>
+      <w:r>
+        <w:rPr>
+          <w:rFonts w:ascii="Segoe UI" w:eastAsia="Times New Roman" w:hAnsi="Segoe UI" w:cs="Segoe UI"/>
+          <w:color w:val="374151"/>
+          <w:kern w:val="0"/>
+          <w:szCs w:val="24"/>
+          <w:lang w:val="es-AR" w:eastAsia="es-AR"/>
+          <w14:ligatures w14:val="none"/>
+        </w:rPr>
+        <w:t>.</w:t>
+      </w:r>
+    </w:p>
+    <w:p>
+      <w:pPr>
+        <w:pBdr>
+          <w:top w:val="single" w:sz="2" w:space="0" w:color="D9D9E3"/>
+          <w:left w:val="single" w:sz="2" w:space="0" w:color="D9D9E3"/>
+          <w:bottom w:val="single" w:sz="2" w:space="0" w:color="D9D9E3"/>
+          <w:right w:val="single" w:sz="2" w:space="0" w:color="D9D9E3"/>
+        </w:pBdr>
+        <w:shd w:val="clear" w:color="auto" w:fill="F7F7F8"/>
+        <w:suppressAutoHyphens w:val="0"/>
+        <w:spacing w:before="300" w:after="300" w:line="240" w:lineRule="auto"/>
+        <w:jc w:val="left"/>
+        <w:rPr>
+          <w:rFonts w:ascii="Segoe UI" w:eastAsia="Times New Roman" w:hAnsi="Segoe UI" w:cs="Segoe UI"/>
+          <w:color w:val="374151"/>
+          <w:kern w:val="0"/>
+          <w:szCs w:val="24"/>
+          <w:lang w:val="es-AR" w:eastAsia="es-AR"/>
+          <w14:ligatures w14:val="none"/>
+        </w:rPr>
+      </w:pPr>
+      <w:r>
+        <w:rPr>
+          <w:rFonts w:ascii="Segoe UI" w:eastAsia="Times New Roman" w:hAnsi="Segoe UI" w:cs="Segoe UI"/>
+          <w:color w:val="374151"/>
+          <w:kern w:val="0"/>
+          <w:szCs w:val="24"/>
+          <w:lang w:val="es-AR" w:eastAsia="es-AR"/>
+          <w14:ligatures w14:val="none"/>
+        </w:rPr>
+        <w:t xml:space="preserve">En el </w:t>
+      </w:r>
+      <w:proofErr w:type="spellStart"/>
+      <w:r>
+        <w:rPr>
+          <w:rFonts w:ascii="Segoe UI" w:eastAsia="Times New Roman" w:hAnsi="Segoe UI" w:cs="Segoe UI"/>
+          <w:color w:val="374151"/>
+          <w:kern w:val="0"/>
+          <w:szCs w:val="24"/>
+          <w:lang w:val="es-AR" w:eastAsia="es-AR"/>
+          <w14:ligatures w14:val="none"/>
+        </w:rPr>
+        <w:t>front-end</w:t>
+      </w:r>
+      <w:proofErr w:type="spellEnd"/>
+      <w:r>
+        <w:rPr>
+          <w:rFonts w:ascii="Segoe UI" w:eastAsia="Times New Roman" w:hAnsi="Segoe UI" w:cs="Segoe UI"/>
+          <w:color w:val="374151"/>
+          <w:kern w:val="0"/>
+          <w:szCs w:val="24"/>
+          <w:lang w:val="es-AR" w:eastAsia="es-AR"/>
+          <w14:ligatures w14:val="none"/>
+        </w:rPr>
+        <w:t>, se crearían las vistas para que el usuario pueda ver los productos, agregarlos al carrito, realizar el pago, entre otras funcionalidades. Por ejemplo, podríamos tener una vista que muestre una lista de productos disponibles, y que permita filtrarlos por tipo de ropa, talla, color, entre otros criterios.</w:t>
+      </w:r>
+    </w:p>
+    <w:p>
+      <w:pPr>
+        <w:pBdr>
+          <w:top w:val="single" w:sz="2" w:space="0" w:color="D9D9E3"/>
+          <w:left w:val="single" w:sz="2" w:space="0" w:color="D9D9E3"/>
+          <w:bottom w:val="single" w:sz="2" w:space="0" w:color="D9D9E3"/>
+          <w:right w:val="single" w:sz="2" w:space="0" w:color="D9D9E3"/>
+        </w:pBdr>
+        <w:shd w:val="clear" w:color="auto" w:fill="F7F7F8"/>
+        <w:suppressAutoHyphens w:val="0"/>
+        <w:spacing w:before="300" w:after="300" w:line="240" w:lineRule="auto"/>
+        <w:jc w:val="left"/>
+        <w:rPr>
+          <w:rFonts w:ascii="Segoe UI" w:eastAsia="Times New Roman" w:hAnsi="Segoe UI" w:cs="Segoe UI"/>
+          <w:color w:val="374151"/>
+          <w:kern w:val="0"/>
+          <w:szCs w:val="24"/>
+          <w:lang w:val="es-AR" w:eastAsia="es-AR"/>
+          <w14:ligatures w14:val="none"/>
+        </w:rPr>
+      </w:pPr>
+      <w:r>
+        <w:rPr>
+          <w:rFonts w:ascii="Segoe UI" w:eastAsia="Times New Roman" w:hAnsi="Segoe UI" w:cs="Segoe UI"/>
+          <w:color w:val="374151"/>
+          <w:kern w:val="0"/>
+          <w:szCs w:val="24"/>
+          <w:lang w:val="es-AR" w:eastAsia="es-AR"/>
+          <w14:ligatures w14:val="none"/>
+        </w:rPr>
+        <w:lastRenderedPageBreak/>
+        <w:t xml:space="preserve">Cuando el usuario seleccione un producto y lo agregue al carrito, el </w:t>
+      </w:r>
+      <w:proofErr w:type="spellStart"/>
+      <w:r>
+        <w:rPr>
+          <w:rFonts w:ascii="Segoe UI" w:eastAsia="Times New Roman" w:hAnsi="Segoe UI" w:cs="Segoe UI"/>
+          <w:color w:val="374151"/>
+          <w:kern w:val="0"/>
+          <w:szCs w:val="24"/>
+          <w:lang w:val="es-AR" w:eastAsia="es-AR"/>
+          <w14:ligatures w14:val="none"/>
+        </w:rPr>
+        <w:t>front-end</w:t>
+      </w:r>
+      <w:proofErr w:type="spellEnd"/>
+      <w:r>
+        <w:rPr>
+          <w:rFonts w:ascii="Segoe UI" w:eastAsia="Times New Roman" w:hAnsi="Segoe UI" w:cs="Segoe UI"/>
+          <w:color w:val="374151"/>
+          <w:kern w:val="0"/>
+          <w:szCs w:val="24"/>
+          <w:lang w:val="es-AR" w:eastAsia="es-AR"/>
+          <w14:ligatures w14:val="none"/>
+        </w:rPr>
+        <w:t xml:space="preserve"> enviará una solicitud HTTP POST al back-</w:t>
+      </w:r>
+      <w:proofErr w:type="spellStart"/>
+      <w:r>
+        <w:rPr>
+          <w:rFonts w:ascii="Segoe UI" w:eastAsia="Times New Roman" w:hAnsi="Segoe UI" w:cs="Segoe UI"/>
+          <w:color w:val="374151"/>
+          <w:kern w:val="0"/>
+          <w:szCs w:val="24"/>
+          <w:lang w:val="es-AR" w:eastAsia="es-AR"/>
+          <w14:ligatures w14:val="none"/>
+        </w:rPr>
+        <w:t>end</w:t>
+      </w:r>
+      <w:proofErr w:type="spellEnd"/>
+      <w:r>
+        <w:rPr>
+          <w:rFonts w:ascii="Segoe UI" w:eastAsia="Times New Roman" w:hAnsi="Segoe UI" w:cs="Segoe UI"/>
+          <w:color w:val="374151"/>
+          <w:kern w:val="0"/>
+          <w:szCs w:val="24"/>
+          <w:lang w:val="es-AR" w:eastAsia="es-AR"/>
+          <w14:ligatures w14:val="none"/>
+        </w:rPr>
+        <w:t xml:space="preserve"> para que se guarde la información del producto en el servidor. El back-</w:t>
+      </w:r>
+      <w:proofErr w:type="spellStart"/>
+      <w:r>
+        <w:rPr>
+          <w:rFonts w:ascii="Segoe UI" w:eastAsia="Times New Roman" w:hAnsi="Segoe UI" w:cs="Segoe UI"/>
+          <w:color w:val="374151"/>
+          <w:kern w:val="0"/>
+          <w:szCs w:val="24"/>
+          <w:lang w:val="es-AR" w:eastAsia="es-AR"/>
+          <w14:ligatures w14:val="none"/>
+        </w:rPr>
+        <w:t>end</w:t>
+      </w:r>
+      <w:proofErr w:type="spellEnd"/>
+      <w:r>
+        <w:rPr>
+          <w:rFonts w:ascii="Segoe UI" w:eastAsia="Times New Roman" w:hAnsi="Segoe UI" w:cs="Segoe UI"/>
+          <w:color w:val="374151"/>
+          <w:kern w:val="0"/>
+          <w:szCs w:val="24"/>
+          <w:lang w:val="es-AR" w:eastAsia="es-AR"/>
+          <w14:ligatures w14:val="none"/>
+        </w:rPr>
+        <w:t xml:space="preserve">, que ha sido desarrollado con Spring </w:t>
+      </w:r>
+      <w:proofErr w:type="spellStart"/>
+      <w:r>
+        <w:rPr>
+          <w:rFonts w:ascii="Segoe UI" w:eastAsia="Times New Roman" w:hAnsi="Segoe UI" w:cs="Segoe UI"/>
+          <w:color w:val="374151"/>
+          <w:kern w:val="0"/>
+          <w:szCs w:val="24"/>
+          <w:lang w:val="es-AR" w:eastAsia="es-AR"/>
+          <w14:ligatures w14:val="none"/>
+        </w:rPr>
+        <w:t>Boot</w:t>
+      </w:r>
+      <w:proofErr w:type="spellEnd"/>
+      <w:r>
+        <w:rPr>
+          <w:rFonts w:ascii="Segoe UI" w:eastAsia="Times New Roman" w:hAnsi="Segoe UI" w:cs="Segoe UI"/>
+          <w:color w:val="374151"/>
+          <w:kern w:val="0"/>
+          <w:szCs w:val="24"/>
+          <w:lang w:val="es-AR" w:eastAsia="es-AR"/>
+          <w14:ligatures w14:val="none"/>
+        </w:rPr>
+        <w:t>, recibirá la solicitud, la procesará y guardará la información del producto en la base de datos.</w:t>
+      </w:r>
+    </w:p>
+    <w:p>
+      <w:pPr>
+        <w:pBdr>
+          <w:top w:val="single" w:sz="2" w:space="0" w:color="D9D9E3"/>
+          <w:left w:val="single" w:sz="2" w:space="0" w:color="D9D9E3"/>
+          <w:bottom w:val="single" w:sz="2" w:space="0" w:color="D9D9E3"/>
+          <w:right w:val="single" w:sz="2" w:space="0" w:color="D9D9E3"/>
+        </w:pBdr>
+        <w:shd w:val="clear" w:color="auto" w:fill="F7F7F8"/>
+        <w:suppressAutoHyphens w:val="0"/>
+        <w:spacing w:before="300" w:after="300" w:line="240" w:lineRule="auto"/>
+        <w:jc w:val="left"/>
+        <w:rPr>
+          <w:rFonts w:ascii="Segoe UI" w:eastAsia="Times New Roman" w:hAnsi="Segoe UI" w:cs="Segoe UI"/>
+          <w:color w:val="374151"/>
+          <w:kern w:val="0"/>
+          <w:szCs w:val="24"/>
+          <w:lang w:val="es-AR" w:eastAsia="es-AR"/>
+          <w14:ligatures w14:val="none"/>
+        </w:rPr>
+      </w:pPr>
+      <w:r>
+        <w:rPr>
+          <w:rFonts w:ascii="Segoe UI" w:eastAsia="Times New Roman" w:hAnsi="Segoe UI" w:cs="Segoe UI"/>
+          <w:color w:val="374151"/>
+          <w:kern w:val="0"/>
+          <w:szCs w:val="24"/>
+          <w:lang w:val="es-AR" w:eastAsia="es-AR"/>
+          <w14:ligatures w14:val="none"/>
+        </w:rPr>
+        <w:t xml:space="preserve">Luego, cuando el usuario decida realizar el pago, el </w:t>
+      </w:r>
+      <w:proofErr w:type="spellStart"/>
+      <w:r>
+        <w:rPr>
+          <w:rFonts w:ascii="Segoe UI" w:eastAsia="Times New Roman" w:hAnsi="Segoe UI" w:cs="Segoe UI"/>
+          <w:color w:val="374151"/>
+          <w:kern w:val="0"/>
+          <w:szCs w:val="24"/>
+          <w:lang w:val="es-AR" w:eastAsia="es-AR"/>
+          <w14:ligatures w14:val="none"/>
+        </w:rPr>
+        <w:t>front-end</w:t>
+      </w:r>
+      <w:proofErr w:type="spellEnd"/>
+      <w:r>
+        <w:rPr>
+          <w:rFonts w:ascii="Segoe UI" w:eastAsia="Times New Roman" w:hAnsi="Segoe UI" w:cs="Segoe UI"/>
+          <w:color w:val="374151"/>
+          <w:kern w:val="0"/>
+          <w:szCs w:val="24"/>
+          <w:lang w:val="es-AR" w:eastAsia="es-AR"/>
+          <w14:ligatures w14:val="none"/>
+        </w:rPr>
+        <w:t xml:space="preserve"> enviará una solicitud HTTP POST al back-</w:t>
+      </w:r>
+      <w:proofErr w:type="spellStart"/>
+      <w:r>
+        <w:rPr>
+          <w:rFonts w:ascii="Segoe UI" w:eastAsia="Times New Roman" w:hAnsi="Segoe UI" w:cs="Segoe UI"/>
+          <w:color w:val="374151"/>
+          <w:kern w:val="0"/>
+          <w:szCs w:val="24"/>
+          <w:lang w:val="es-AR" w:eastAsia="es-AR"/>
+          <w14:ligatures w14:val="none"/>
+        </w:rPr>
+        <w:t>end</w:t>
+      </w:r>
+      <w:proofErr w:type="spellEnd"/>
+      <w:r>
+        <w:rPr>
+          <w:rFonts w:ascii="Segoe UI" w:eastAsia="Times New Roman" w:hAnsi="Segoe UI" w:cs="Segoe UI"/>
+          <w:color w:val="374151"/>
+          <w:kern w:val="0"/>
+          <w:szCs w:val="24"/>
+          <w:lang w:val="es-AR" w:eastAsia="es-AR"/>
+          <w14:ligatures w14:val="none"/>
+        </w:rPr>
+        <w:t xml:space="preserve"> para realizar la transacción. El back-</w:t>
+      </w:r>
+      <w:proofErr w:type="spellStart"/>
+      <w:r>
+        <w:rPr>
+          <w:rFonts w:ascii="Segoe UI" w:eastAsia="Times New Roman" w:hAnsi="Segoe UI" w:cs="Segoe UI"/>
+          <w:color w:val="374151"/>
+          <w:kern w:val="0"/>
+          <w:szCs w:val="24"/>
+          <w:lang w:val="es-AR" w:eastAsia="es-AR"/>
+          <w14:ligatures w14:val="none"/>
+        </w:rPr>
+        <w:t>end</w:t>
+      </w:r>
+      <w:proofErr w:type="spellEnd"/>
+      <w:r>
+        <w:rPr>
+          <w:rFonts w:ascii="Segoe UI" w:eastAsia="Times New Roman" w:hAnsi="Segoe UI" w:cs="Segoe UI"/>
+          <w:color w:val="374151"/>
+          <w:kern w:val="0"/>
+          <w:szCs w:val="24"/>
+          <w:lang w:val="es-AR" w:eastAsia="es-AR"/>
+          <w14:ligatures w14:val="none"/>
+        </w:rPr>
+        <w:t xml:space="preserve"> procesará la solicitud, validará la información del pago y actualizará la base de datos con la información de la transacción.</w:t>
+      </w:r>
+    </w:p>
+    <w:p>
+      <w:pPr>
+        <w:pBdr>
+          <w:top w:val="single" w:sz="2" w:space="0" w:color="D9D9E3"/>
+          <w:left w:val="single" w:sz="2" w:space="0" w:color="D9D9E3"/>
+          <w:bottom w:val="single" w:sz="2" w:space="0" w:color="D9D9E3"/>
+          <w:right w:val="single" w:sz="2" w:space="0" w:color="D9D9E3"/>
+        </w:pBdr>
+        <w:shd w:val="clear" w:color="auto" w:fill="F7F7F8"/>
+        <w:suppressAutoHyphens w:val="0"/>
+        <w:spacing w:before="300" w:after="300" w:line="240" w:lineRule="auto"/>
+        <w:jc w:val="left"/>
+        <w:rPr>
+          <w:rFonts w:ascii="Segoe UI" w:eastAsia="Times New Roman" w:hAnsi="Segoe UI" w:cs="Segoe UI"/>
+          <w:color w:val="374151"/>
+          <w:kern w:val="0"/>
+          <w:szCs w:val="24"/>
+          <w:lang w:val="es-AR" w:eastAsia="es-AR"/>
+          <w14:ligatures w14:val="none"/>
+        </w:rPr>
+      </w:pPr>
+      <w:r>
+        <w:rPr>
+          <w:rFonts w:ascii="Segoe UI" w:eastAsia="Times New Roman" w:hAnsi="Segoe UI" w:cs="Segoe UI"/>
+          <w:color w:val="374151"/>
+          <w:kern w:val="0"/>
+          <w:szCs w:val="24"/>
+          <w:lang w:val="es-AR" w:eastAsia="es-AR"/>
+          <w14:ligatures w14:val="none"/>
+        </w:rPr>
+        <w:t xml:space="preserve">En este caso, la API REST actúa como un puente que permite que el </w:t>
+      </w:r>
+      <w:proofErr w:type="spellStart"/>
+      <w:r>
+        <w:rPr>
+          <w:rFonts w:ascii="Segoe UI" w:eastAsia="Times New Roman" w:hAnsi="Segoe UI" w:cs="Segoe UI"/>
+          <w:color w:val="374151"/>
+          <w:kern w:val="0"/>
+          <w:szCs w:val="24"/>
+          <w:lang w:val="es-AR" w:eastAsia="es-AR"/>
+          <w14:ligatures w14:val="none"/>
+        </w:rPr>
+        <w:t>front-end</w:t>
+      </w:r>
+      <w:proofErr w:type="spellEnd"/>
+      <w:r>
+        <w:rPr>
+          <w:rFonts w:ascii="Segoe UI" w:eastAsia="Times New Roman" w:hAnsi="Segoe UI" w:cs="Segoe UI"/>
+          <w:color w:val="374151"/>
+          <w:kern w:val="0"/>
+          <w:szCs w:val="24"/>
+          <w:lang w:val="es-AR" w:eastAsia="es-AR"/>
+          <w14:ligatures w14:val="none"/>
+        </w:rPr>
+        <w:t xml:space="preserve"> y el back-</w:t>
+      </w:r>
+      <w:proofErr w:type="spellStart"/>
+      <w:r>
+        <w:rPr>
+          <w:rFonts w:ascii="Segoe UI" w:eastAsia="Times New Roman" w:hAnsi="Segoe UI" w:cs="Segoe UI"/>
+          <w:color w:val="374151"/>
+          <w:kern w:val="0"/>
+          <w:szCs w:val="24"/>
+          <w:lang w:val="es-AR" w:eastAsia="es-AR"/>
+          <w14:ligatures w14:val="none"/>
+        </w:rPr>
+        <w:t>end</w:t>
+      </w:r>
+      <w:proofErr w:type="spellEnd"/>
+      <w:r>
+        <w:rPr>
+          <w:rFonts w:ascii="Segoe UI" w:eastAsia="Times New Roman" w:hAnsi="Segoe UI" w:cs="Segoe UI"/>
+          <w:color w:val="374151"/>
+          <w:kern w:val="0"/>
+          <w:szCs w:val="24"/>
+          <w:lang w:val="es-AR" w:eastAsia="es-AR"/>
+          <w14:ligatures w14:val="none"/>
+        </w:rPr>
+        <w:t xml:space="preserve"> se comuniquen y compartan información. El </w:t>
+      </w:r>
+      <w:proofErr w:type="spellStart"/>
+      <w:r>
+        <w:rPr>
+          <w:rFonts w:ascii="Segoe UI" w:eastAsia="Times New Roman" w:hAnsi="Segoe UI" w:cs="Segoe UI"/>
+          <w:color w:val="374151"/>
+          <w:kern w:val="0"/>
+          <w:szCs w:val="24"/>
+          <w:lang w:val="es-AR" w:eastAsia="es-AR"/>
+          <w14:ligatures w14:val="none"/>
+        </w:rPr>
+        <w:t>front-end</w:t>
+      </w:r>
+      <w:proofErr w:type="spellEnd"/>
+      <w:r>
+        <w:rPr>
+          <w:rFonts w:ascii="Segoe UI" w:eastAsia="Times New Roman" w:hAnsi="Segoe UI" w:cs="Segoe UI"/>
+          <w:color w:val="374151"/>
+          <w:kern w:val="0"/>
+          <w:szCs w:val="24"/>
+          <w:lang w:val="es-AR" w:eastAsia="es-AR"/>
+          <w14:ligatures w14:val="none"/>
+        </w:rPr>
+        <w:t xml:space="preserve"> se encarga de la interfaz de usuario, mientras que el back-</w:t>
+      </w:r>
+      <w:proofErr w:type="spellStart"/>
+      <w:r>
+        <w:rPr>
+          <w:rFonts w:ascii="Segoe UI" w:eastAsia="Times New Roman" w:hAnsi="Segoe UI" w:cs="Segoe UI"/>
+          <w:color w:val="374151"/>
+          <w:kern w:val="0"/>
+          <w:szCs w:val="24"/>
+          <w:lang w:val="es-AR" w:eastAsia="es-AR"/>
+          <w14:ligatures w14:val="none"/>
+        </w:rPr>
+        <w:t>end</w:t>
+      </w:r>
+      <w:proofErr w:type="spellEnd"/>
+      <w:r>
+        <w:rPr>
+          <w:rFonts w:ascii="Segoe UI" w:eastAsia="Times New Roman" w:hAnsi="Segoe UI" w:cs="Segoe UI"/>
+          <w:color w:val="374151"/>
+          <w:kern w:val="0"/>
+          <w:szCs w:val="24"/>
+          <w:lang w:val="es-AR" w:eastAsia="es-AR"/>
+          <w14:ligatures w14:val="none"/>
+        </w:rPr>
+        <w:t xml:space="preserve"> maneja la lógica de negocios y la base de datos.</w:t>
+      </w:r>
+    </w:p>
+    <w:p>
+      <w:pPr>
+        <w:pBdr>
+          <w:top w:val="single" w:sz="2" w:space="0" w:color="D9D9E3"/>
+          <w:left w:val="single" w:sz="2" w:space="0" w:color="D9D9E3"/>
+          <w:bottom w:val="single" w:sz="2" w:space="0" w:color="D9D9E3"/>
+          <w:right w:val="single" w:sz="2" w:space="0" w:color="D9D9E3"/>
+        </w:pBdr>
+        <w:shd w:val="clear" w:color="auto" w:fill="F7F7F8"/>
+        <w:suppressAutoHyphens w:val="0"/>
+        <w:spacing w:before="300" w:after="300" w:line="240" w:lineRule="auto"/>
+        <w:jc w:val="left"/>
+        <w:rPr>
+          <w:rFonts w:ascii="Segoe UI" w:eastAsia="Times New Roman" w:hAnsi="Segoe UI" w:cs="Segoe UI"/>
+          <w:color w:val="374151"/>
+          <w:kern w:val="0"/>
+          <w:szCs w:val="24"/>
+          <w:lang w:val="es-AR" w:eastAsia="es-AR"/>
+          <w14:ligatures w14:val="none"/>
+        </w:rPr>
+      </w:pPr>
+      <w:r>
+        <w:rPr>
+          <w:rFonts w:ascii="Segoe UI" w:eastAsia="Times New Roman" w:hAnsi="Segoe UI" w:cs="Segoe UI"/>
+          <w:color w:val="374151"/>
+          <w:kern w:val="0"/>
+          <w:szCs w:val="24"/>
+          <w:lang w:val="es-AR" w:eastAsia="es-AR"/>
+          <w14:ligatures w14:val="none"/>
+        </w:rPr>
+        <w:t>Además, en un e-</w:t>
+      </w:r>
+      <w:proofErr w:type="spellStart"/>
+      <w:r>
+        <w:rPr>
+          <w:rFonts w:ascii="Segoe UI" w:eastAsia="Times New Roman" w:hAnsi="Segoe UI" w:cs="Segoe UI"/>
+          <w:color w:val="374151"/>
+          <w:kern w:val="0"/>
+          <w:szCs w:val="24"/>
+          <w:lang w:val="es-AR" w:eastAsia="es-AR"/>
+          <w14:ligatures w14:val="none"/>
+        </w:rPr>
+        <w:t>commerce</w:t>
+      </w:r>
+      <w:proofErr w:type="spellEnd"/>
+      <w:r>
+        <w:rPr>
+          <w:rFonts w:ascii="Segoe UI" w:eastAsia="Times New Roman" w:hAnsi="Segoe UI" w:cs="Segoe UI"/>
+          <w:color w:val="374151"/>
+          <w:kern w:val="0"/>
+          <w:szCs w:val="24"/>
+          <w:lang w:val="es-AR" w:eastAsia="es-AR"/>
+          <w14:ligatures w14:val="none"/>
+        </w:rPr>
+        <w:t xml:space="preserve">, también es importante la autenticación de usuarios, la validación de datos y la seguridad de las transacciones, entre otras funcionalidades que pueden ser compartidas entre el </w:t>
+      </w:r>
+      <w:proofErr w:type="spellStart"/>
+      <w:r>
+        <w:rPr>
+          <w:rFonts w:ascii="Segoe UI" w:eastAsia="Times New Roman" w:hAnsi="Segoe UI" w:cs="Segoe UI"/>
+          <w:color w:val="374151"/>
+          <w:kern w:val="0"/>
+          <w:szCs w:val="24"/>
+          <w:lang w:val="es-AR" w:eastAsia="es-AR"/>
+          <w14:ligatures w14:val="none"/>
+        </w:rPr>
+        <w:t>front-end</w:t>
+      </w:r>
+      <w:proofErr w:type="spellEnd"/>
+      <w:r>
+        <w:rPr>
+          <w:rFonts w:ascii="Segoe UI" w:eastAsia="Times New Roman" w:hAnsi="Segoe UI" w:cs="Segoe UI"/>
+          <w:color w:val="374151"/>
+          <w:kern w:val="0"/>
+          <w:szCs w:val="24"/>
+          <w:lang w:val="es-AR" w:eastAsia="es-AR"/>
+          <w14:ligatures w14:val="none"/>
+        </w:rPr>
+        <w:t xml:space="preserve"> y el back-</w:t>
+      </w:r>
+      <w:proofErr w:type="spellStart"/>
+      <w:r>
+        <w:rPr>
+          <w:rFonts w:ascii="Segoe UI" w:eastAsia="Times New Roman" w:hAnsi="Segoe UI" w:cs="Segoe UI"/>
+          <w:color w:val="374151"/>
+          <w:kern w:val="0"/>
+          <w:szCs w:val="24"/>
+          <w:lang w:val="es-AR" w:eastAsia="es-AR"/>
+          <w14:ligatures w14:val="none"/>
+        </w:rPr>
+        <w:t>end</w:t>
+      </w:r>
+      <w:proofErr w:type="spellEnd"/>
+      <w:r>
+        <w:rPr>
+          <w:rFonts w:ascii="Segoe UI" w:eastAsia="Times New Roman" w:hAnsi="Segoe UI" w:cs="Segoe UI"/>
+          <w:color w:val="374151"/>
+          <w:kern w:val="0"/>
+          <w:szCs w:val="24"/>
+          <w:lang w:val="es-AR" w:eastAsia="es-AR"/>
+          <w14:ligatures w14:val="none"/>
+        </w:rPr>
+        <w:t>.</w:t>
+      </w:r>
+    </w:p>
+    <w:p>
+      <w:pPr>
+        <w:rPr>
+          <w:lang w:val="es-AR"/>
+        </w:rPr>
+      </w:pPr>
+    </w:p>
+    <w:p>
+      <w:pPr>
+        <w:rPr>
+          <w:lang w:val="es-AR"/>
+        </w:rPr>
+      </w:pPr>
     </w:p>
     <w:sectPr>
       <w:pgSz w:w="12240" w:h="15840"/>
@@ -741,6 +2489,27 @@
       <w:lang w:eastAsia="ar-SA"/>
     </w:rPr>
   </w:style>
+  <w:style w:type="paragraph" w:styleId="Ttulo1">
+    <w:name w:val="heading 1"/>
+    <w:basedOn w:val="Normal"/>
+    <w:next w:val="Normal"/>
+    <w:link w:val="Ttulo1Car"/>
+    <w:uiPriority w:val="9"/>
+    <w:qFormat/>
+    <w:rsid w:val="002C3C1F"/>
+    <w:pPr>
+      <w:keepNext/>
+      <w:keepLines/>
+      <w:spacing w:after="0"/>
+      <w:outlineLvl w:val="0"/>
+    </w:pPr>
+    <w:rPr>
+      <w:rFonts w:asciiTheme="majorHAnsi" w:eastAsiaTheme="majorEastAsia" w:hAnsiTheme="majorHAnsi" w:cstheme="majorBidi"/>
+      <w:color w:val="2F5496" w:themeColor="accent1" w:themeShade="BF"/>
+      <w:sz w:val="32"/>
+      <w:szCs w:val="32"/>
+    </w:rPr>
+  </w:style>
   <w:style w:type="character" w:default="1" w:styleId="Fuentedeprrafopredeter">
     <w:name w:val="Default Paragraph Font"/>
     <w:uiPriority w:val="1"/>
@@ -785,6 +2554,55 @@
       <w:kern w:val="0"/>
       <w:szCs w:val="24"/>
       <w:lang w:val="es-AR" w:eastAsia="es-AR"/>
+    </w:rPr>
+  </w:style>
+  <w:style w:type="character" w:customStyle="1" w:styleId="Ttulo1Car">
+    <w:name w:val="Título 1 Car"/>
+    <w:basedOn w:val="Fuentedeprrafopredeter"/>
+    <w:link w:val="Ttulo1"/>
+    <w:uiPriority w:val="9"/>
+    <w:rsid w:val="002C3C1F"/>
+    <w:rPr>
+      <w:rFonts w:asciiTheme="majorHAnsi" w:eastAsiaTheme="majorEastAsia" w:hAnsiTheme="majorHAnsi" w:cstheme="majorBidi"/>
+      <w:color w:val="2F5496" w:themeColor="accent1" w:themeShade="BF"/>
+      <w:sz w:val="32"/>
+      <w:szCs w:val="32"/>
+      <w:lang w:eastAsia="ar-SA"/>
+    </w:rPr>
+  </w:style>
+  <w:style w:type="paragraph" w:styleId="Ttulo">
+    <w:name w:val="Title"/>
+    <w:basedOn w:val="Normal"/>
+    <w:next w:val="Normal"/>
+    <w:link w:val="TtuloCar"/>
+    <w:uiPriority w:val="10"/>
+    <w:qFormat/>
+    <w:rsid w:val="002C3C1F"/>
+    <w:pPr>
+      <w:spacing w:before="0" w:after="0" w:line="240" w:lineRule="auto"/>
+      <w:contextualSpacing/>
+    </w:pPr>
+    <w:rPr>
+      <w:rFonts w:asciiTheme="majorHAnsi" w:eastAsiaTheme="majorEastAsia" w:hAnsiTheme="majorHAnsi" w:cstheme="majorBidi"/>
+      <w:spacing w:val="-10"/>
+      <w:kern w:val="28"/>
+      <w:sz w:val="56"/>
+      <w:szCs w:val="56"/>
+    </w:rPr>
+  </w:style>
+  <w:style w:type="character" w:customStyle="1" w:styleId="TtuloCar">
+    <w:name w:val="Título Car"/>
+    <w:basedOn w:val="Fuentedeprrafopredeter"/>
+    <w:link w:val="Ttulo"/>
+    <w:uiPriority w:val="10"/>
+    <w:rsid w:val="002C3C1F"/>
+    <w:rPr>
+      <w:rFonts w:asciiTheme="majorHAnsi" w:eastAsiaTheme="majorEastAsia" w:hAnsiTheme="majorHAnsi" w:cstheme="majorBidi"/>
+      <w:spacing w:val="-10"/>
+      <w:kern w:val="28"/>
+      <w:sz w:val="56"/>
+      <w:szCs w:val="56"/>
+      <w:lang w:eastAsia="ar-SA"/>
     </w:rPr>
   </w:style>
 </w:styles>

</xml_diff>